<commit_message>
Correção de dados e gráficos: 1. Sai Materias, entra Direito nos top-10 piores. 2. Correção de paleta de cores do Gráfico 1,2. 3. Lembrar de salvar tudo.
</commit_message>
<xml_diff>
--- a/figs/tab3_piores.docx
+++ b/figs/tab3_piores.docx
@@ -397,7 +397,7 @@
                 <w:rFonts w:ascii="Calibri" w:hAnsi="Calibri"/>
                 <w:sz w:val="20"/>
               </w:rPr>
-              <w:t xml:space="default">30.313 (16.77)</w:t>
+              <w:t xml:space="default">30.313 (13.86)</w:t>
             </w:r>
           </w:p>
         </w:tc>
@@ -642,7 +642,7 @@
                 <w:rFonts w:ascii="Calibri" w:hAnsi="Calibri"/>
                 <w:sz w:val="20"/>
               </w:rPr>
-              <w:t xml:space="default">25.280 (13.99)</w:t>
+              <w:t xml:space="default">25.280 (11.56)</w:t>
             </w:r>
           </w:p>
         </w:tc>
@@ -887,7 +887,7 @@
                 <w:rFonts w:ascii="Calibri" w:hAnsi="Calibri"/>
                 <w:sz w:val="20"/>
               </w:rPr>
-              <w:t xml:space="default">16.853 (9.32)</w:t>
+              <w:t xml:space="default">16.853 (7.71)</w:t>
             </w:r>
           </w:p>
         </w:tc>
@@ -1132,7 +1132,7 @@
                 <w:rFonts w:ascii="Calibri" w:hAnsi="Calibri"/>
                 <w:sz w:val="20"/>
               </w:rPr>
-              <w:t xml:space="default">40.324 (22.31)</w:t>
+              <w:t xml:space="default">40.324 (18.44)</w:t>
             </w:r>
           </w:p>
         </w:tc>
@@ -1377,7 +1377,7 @@
                 <w:rFonts w:ascii="Calibri" w:hAnsi="Calibri"/>
                 <w:sz w:val="20"/>
               </w:rPr>
-              <w:t xml:space="default">16.463 (9.11)</w:t>
+              <w:t xml:space="default">16.463 (7.53)</w:t>
             </w:r>
           </w:p>
         </w:tc>
@@ -1622,7 +1622,7 @@
                 <w:rFonts w:ascii="Calibri" w:hAnsi="Calibri"/>
                 <w:sz w:val="20"/>
               </w:rPr>
-              <w:t xml:space="default">10.145 (5.61)</w:t>
+              <w:t xml:space="default">10.145 (4.64)</w:t>
             </w:r>
           </w:p>
         </w:tc>
@@ -1867,7 +1867,7 @@
                 <w:rFonts w:ascii="Calibri" w:hAnsi="Calibri"/>
                 <w:sz w:val="20"/>
               </w:rPr>
-              <w:t xml:space="default">17.225 (9.53)</w:t>
+              <w:t xml:space="default">17.225 (7.88)</w:t>
             </w:r>
           </w:p>
         </w:tc>
@@ -2112,7 +2112,7 @@
                 <w:rFonts w:ascii="Calibri" w:hAnsi="Calibri"/>
                 <w:sz w:val="20"/>
               </w:rPr>
-              <w:t xml:space="default">5.570 (3.08)</w:t>
+              <w:t xml:space="default">5.570 (2.55)</w:t>
             </w:r>
           </w:p>
         </w:tc>
@@ -2357,7 +2357,7 @@
                 <w:rFonts w:ascii="Calibri" w:hAnsi="Calibri"/>
                 <w:sz w:val="20"/>
               </w:rPr>
-              <w:t xml:space="default">13.835 (7.65)</w:t>
+              <w:t xml:space="default">13.835 (6.33)</w:t>
             </w:r>
           </w:p>
         </w:tc>
@@ -2578,223 +2578,223 @@
                 <w:rFonts w:ascii="Calibri" w:hAnsi="Calibri"/>
                 <w:sz w:val="20"/>
               </w:rPr>
-              <w:t xml:space="default">Materiais</w:t>
-            </w:r>
-          </w:p>
-        </w:tc>
-        <w:tc>
-          <w:tcPr>
-            <w:tcBorders>
-              <w:top w:val="single" w:space="0" w:color="D3D3D3"/>
-              <w:bottom w:val="single" w:space="0" w:color="D3D3D3"/>
-              <w:start w:val="single" w:space="0" w:color="D3D3D3"/>
-              <w:end w:val="single" w:space="0" w:color="D3D3D3"/>
-            </w:tcBorders>
-          </w:tcPr>
-          <w:p>
-            <w:pPr>
-              <w:spacing w:before="0" w:after="60"/>
-              <w:keepNext/>
-              <w:jc w:val="center"/>
-            </w:pPr>
-            <w:r>
-              <w:rPr>
-                <w:rFonts w:ascii="Calibri" w:hAnsi="Calibri"/>
-                <w:sz w:val="20"/>
-              </w:rPr>
-              <w:t xml:space="default">4.751 (2.63)</w:t>
-            </w:r>
-          </w:p>
-        </w:tc>
-        <w:tc>
-          <w:tcPr>
-            <w:tcBorders>
-              <w:top w:val="single" w:space="0" w:color="D3D3D3"/>
-              <w:bottom w:val="single" w:space="0" w:color="D3D3D3"/>
-              <w:start w:val="single" w:space="0" w:color="D3D3D3"/>
-              <w:end w:val="single" w:space="0" w:color="D3D3D3"/>
-            </w:tcBorders>
-          </w:tcPr>
-          <w:p>
-            <w:pPr>
-              <w:spacing w:before="0" w:after="60"/>
-              <w:keepNext/>
-              <w:jc w:val="center"/>
-            </w:pPr>
-            <w:r>
-              <w:rPr>
-                <w:rFonts w:ascii="Calibri" w:hAnsi="Calibri"/>
-                <w:sz w:val="20"/>
-              </w:rPr>
-              <w:t xml:space="default">3.606 (75.9)</w:t>
-            </w:r>
-          </w:p>
-        </w:tc>
-        <w:tc>
-          <w:tcPr>
-            <w:tcBorders>
-              <w:top w:val="single" w:space="0" w:color="D3D3D3"/>
-              <w:bottom w:val="single" w:space="0" w:color="D3D3D3"/>
-              <w:start w:val="single" w:space="0" w:color="D3D3D3"/>
-              <w:end w:val="single" w:space="0" w:color="D3D3D3"/>
-            </w:tcBorders>
-          </w:tcPr>
-          <w:p>
-            <w:pPr>
-              <w:spacing w:before="0" w:after="60"/>
-              <w:keepNext/>
-              <w:jc w:val="center"/>
-            </w:pPr>
-            <w:r>
-              <w:rPr>
-                <w:rFonts w:ascii="Calibri" w:hAnsi="Calibri"/>
-                <w:sz w:val="20"/>
-              </w:rPr>
-              <w:t xml:space="default">1.145 (24.1)</w:t>
-            </w:r>
-          </w:p>
-        </w:tc>
-        <w:tc>
-          <w:tcPr>
-            <w:tcBorders>
-              <w:top w:val="single" w:space="0" w:color="D3D3D3"/>
-              <w:bottom w:val="single" w:space="0" w:color="D3D3D3"/>
-              <w:start w:val="single" w:space="0" w:color="D3D3D3"/>
-              <w:end w:val="single" w:space="0" w:color="D3D3D3"/>
-            </w:tcBorders>
-          </w:tcPr>
-          <w:p>
-            <w:pPr>
-              <w:spacing w:before="0" w:after="60"/>
-              <w:keepNext/>
-              <w:jc w:val="center"/>
-            </w:pPr>
-            <w:r>
-              <w:rPr>
-                <w:rFonts w:ascii="Calibri" w:hAnsi="Calibri"/>
-                <w:sz w:val="20"/>
-              </w:rPr>
-              <w:t xml:space="default">2.716 (57.17)</w:t>
-            </w:r>
-          </w:p>
-        </w:tc>
-        <w:tc>
-          <w:tcPr>
-            <w:tcBorders>
-              <w:top w:val="single" w:space="0" w:color="D3D3D3"/>
-              <w:bottom w:val="single" w:space="0" w:color="D3D3D3"/>
-              <w:start w:val="single" w:space="0" w:color="D3D3D3"/>
-              <w:end w:val="single" w:space="0" w:color="D3D3D3"/>
-            </w:tcBorders>
-          </w:tcPr>
-          <w:p>
-            <w:pPr>
-              <w:spacing w:before="0" w:after="60"/>
-              <w:keepNext/>
-              <w:jc w:val="center"/>
-            </w:pPr>
-            <w:r>
-              <w:rPr>
-                <w:rFonts w:ascii="Calibri" w:hAnsi="Calibri"/>
-                <w:sz w:val="20"/>
-              </w:rPr>
-              <w:t xml:space="default">2.035 (42.83)</w:t>
-            </w:r>
-          </w:p>
-        </w:tc>
-        <w:tc>
-          <w:tcPr>
-            <w:tcBorders>
-              <w:top w:val="single" w:space="0" w:color="D3D3D3"/>
-              <w:bottom w:val="single" w:space="0" w:color="D3D3D3"/>
-              <w:start w:val="single" w:space="0" w:color="D3D3D3"/>
-              <w:end w:val="single" w:space="0" w:color="D3D3D3"/>
-            </w:tcBorders>
-          </w:tcPr>
-          <w:p>
-            <w:pPr>
-              <w:spacing w:before="0" w:after="60"/>
-              <w:keepNext/>
-              <w:jc w:val="center"/>
-            </w:pPr>
-            <w:r>
-              <w:rPr>
-                <w:rFonts w:ascii="Calibri" w:hAnsi="Calibri"/>
-                <w:sz w:val="20"/>
-              </w:rPr>
-              <w:t xml:space="default">613 (12.9)</w:t>
-            </w:r>
-          </w:p>
-        </w:tc>
-        <w:tc>
-          <w:tcPr>
-            <w:tcBorders>
-              <w:top w:val="single" w:space="0" w:color="D3D3D3"/>
-              <w:bottom w:val="single" w:space="0" w:color="D3D3D3"/>
-              <w:start w:val="single" w:space="0" w:color="D3D3D3"/>
-              <w:end w:val="single" w:space="0" w:color="D3D3D3"/>
-            </w:tcBorders>
-          </w:tcPr>
-          <w:p>
-            <w:pPr>
-              <w:spacing w:before="0" w:after="60"/>
-              <w:keepNext/>
-              <w:jc w:val="center"/>
-            </w:pPr>
-            <w:r>
-              <w:rPr>
-                <w:rFonts w:ascii="Calibri" w:hAnsi="Calibri"/>
-                <w:sz w:val="20"/>
-              </w:rPr>
-              <w:t xml:space="default">532 (11.2)</w:t>
-            </w:r>
-          </w:p>
-        </w:tc>
-        <w:tc>
-          <w:tcPr>
-            <w:tcBorders>
-              <w:top w:val="single" w:space="0" w:color="D3D3D3"/>
-              <w:bottom w:val="single" w:space="0" w:color="D3D3D3"/>
-              <w:start w:val="single" w:space="0" w:color="D3D3D3"/>
-              <w:end w:val="single" w:space="0" w:color="D3D3D3"/>
-            </w:tcBorders>
-          </w:tcPr>
-          <w:p>
-            <w:pPr>
-              <w:spacing w:before="0" w:after="60"/>
-              <w:keepNext/>
-              <w:jc w:val="center"/>
-            </w:pPr>
-            <w:r>
-              <w:rPr>
-                <w:rFonts w:ascii="Calibri" w:hAnsi="Calibri"/>
-                <w:sz w:val="20"/>
-              </w:rPr>
-              <w:t xml:space="default">1.422 (29.93)</w:t>
-            </w:r>
-          </w:p>
-        </w:tc>
-        <w:tc>
-          <w:tcPr>
-            <w:tcBorders>
-              <w:top w:val="single" w:space="0" w:color="D3D3D3"/>
-              <w:bottom w:val="single" w:space="0" w:color="D3D3D3"/>
-              <w:start w:val="single" w:space="0" w:color="D3D3D3"/>
-              <w:end w:val="single" w:space="0" w:color="D3D3D3"/>
-            </w:tcBorders>
-          </w:tcPr>
-          <w:p>
-            <w:pPr>
-              <w:spacing w:before="0" w:after="60"/>
-              <w:keepNext/>
-              <w:jc w:val="center"/>
-            </w:pPr>
-            <w:r>
-              <w:rPr>
-                <w:rFonts w:ascii="Calibri" w:hAnsi="Calibri"/>
-                <w:sz w:val="20"/>
-              </w:rPr>
-              <w:t xml:space="default">2.184 (45.97)</w:t>
+              <w:t xml:space="default">Direito</w:t>
+            </w:r>
+          </w:p>
+        </w:tc>
+        <w:tc>
+          <w:tcPr>
+            <w:tcBorders>
+              <w:top w:val="single" w:space="0" w:color="D3D3D3"/>
+              <w:bottom w:val="single" w:space="0" w:color="D3D3D3"/>
+              <w:start w:val="single" w:space="0" w:color="D3D3D3"/>
+              <w:end w:val="single" w:space="0" w:color="D3D3D3"/>
+            </w:tcBorders>
+          </w:tcPr>
+          <w:p>
+            <w:pPr>
+              <w:spacing w:before="0" w:after="60"/>
+              <w:keepNext/>
+              <w:jc w:val="center"/>
+            </w:pPr>
+            <w:r>
+              <w:rPr>
+                <w:rFonts w:ascii="Calibri" w:hAnsi="Calibri"/>
+                <w:sz w:val="20"/>
+              </w:rPr>
+              <w:t xml:space="default">42.682 (19.52)</w:t>
+            </w:r>
+          </w:p>
+        </w:tc>
+        <w:tc>
+          <w:tcPr>
+            <w:tcBorders>
+              <w:top w:val="single" w:space="0" w:color="D3D3D3"/>
+              <w:bottom w:val="single" w:space="0" w:color="D3D3D3"/>
+              <w:start w:val="single" w:space="0" w:color="D3D3D3"/>
+              <w:end w:val="single" w:space="0" w:color="D3D3D3"/>
+            </w:tcBorders>
+          </w:tcPr>
+          <w:p>
+            <w:pPr>
+              <w:spacing w:before="0" w:after="60"/>
+              <w:keepNext/>
+              <w:jc w:val="center"/>
+            </w:pPr>
+            <w:r>
+              <w:rPr>
+                <w:rFonts w:ascii="Calibri" w:hAnsi="Calibri"/>
+                <w:sz w:val="20"/>
+              </w:rPr>
+              <w:t xml:space="default">31.722 (74.32)</w:t>
+            </w:r>
+          </w:p>
+        </w:tc>
+        <w:tc>
+          <w:tcPr>
+            <w:tcBorders>
+              <w:top w:val="single" w:space="0" w:color="D3D3D3"/>
+              <w:bottom w:val="single" w:space="0" w:color="D3D3D3"/>
+              <w:start w:val="single" w:space="0" w:color="D3D3D3"/>
+              <w:end w:val="single" w:space="0" w:color="D3D3D3"/>
+            </w:tcBorders>
+          </w:tcPr>
+          <w:p>
+            <w:pPr>
+              <w:spacing w:before="0" w:after="60"/>
+              <w:keepNext/>
+              <w:jc w:val="center"/>
+            </w:pPr>
+            <w:r>
+              <w:rPr>
+                <w:rFonts w:ascii="Calibri" w:hAnsi="Calibri"/>
+                <w:sz w:val="20"/>
+              </w:rPr>
+              <w:t xml:space="default">10.960 (25.68)</w:t>
+            </w:r>
+          </w:p>
+        </w:tc>
+        <w:tc>
+          <w:tcPr>
+            <w:tcBorders>
+              <w:top w:val="single" w:space="0" w:color="D3D3D3"/>
+              <w:bottom w:val="single" w:space="0" w:color="D3D3D3"/>
+              <w:start w:val="single" w:space="0" w:color="D3D3D3"/>
+              <w:end w:val="single" w:space="0" w:color="D3D3D3"/>
+            </w:tcBorders>
+          </w:tcPr>
+          <w:p>
+            <w:pPr>
+              <w:spacing w:before="0" w:after="60"/>
+              <w:keepNext/>
+              <w:jc w:val="center"/>
+            </w:pPr>
+            <w:r>
+              <w:rPr>
+                <w:rFonts w:ascii="Calibri" w:hAnsi="Calibri"/>
+                <w:sz w:val="20"/>
+              </w:rPr>
+              <w:t xml:space="default">24.320 (56.98)</w:t>
+            </w:r>
+          </w:p>
+        </w:tc>
+        <w:tc>
+          <w:tcPr>
+            <w:tcBorders>
+              <w:top w:val="single" w:space="0" w:color="D3D3D3"/>
+              <w:bottom w:val="single" w:space="0" w:color="D3D3D3"/>
+              <w:start w:val="single" w:space="0" w:color="D3D3D3"/>
+              <w:end w:val="single" w:space="0" w:color="D3D3D3"/>
+            </w:tcBorders>
+          </w:tcPr>
+          <w:p>
+            <w:pPr>
+              <w:spacing w:before="0" w:after="60"/>
+              <w:keepNext/>
+              <w:jc w:val="center"/>
+            </w:pPr>
+            <w:r>
+              <w:rPr>
+                <w:rFonts w:ascii="Calibri" w:hAnsi="Calibri"/>
+                <w:sz w:val="20"/>
+              </w:rPr>
+              <w:t xml:space="default">18.362 (43.02)</w:t>
+            </w:r>
+          </w:p>
+        </w:tc>
+        <w:tc>
+          <w:tcPr>
+            <w:tcBorders>
+              <w:top w:val="single" w:space="0" w:color="D3D3D3"/>
+              <w:bottom w:val="single" w:space="0" w:color="D3D3D3"/>
+              <w:start w:val="single" w:space="0" w:color="D3D3D3"/>
+              <w:end w:val="single" w:space="0" w:color="D3D3D3"/>
+            </w:tcBorders>
+          </w:tcPr>
+          <w:p>
+            <w:pPr>
+              <w:spacing w:before="0" w:after="60"/>
+              <w:keepNext/>
+              <w:jc w:val="center"/>
+            </w:pPr>
+            <w:r>
+              <w:rPr>
+                <w:rFonts w:ascii="Calibri" w:hAnsi="Calibri"/>
+                <w:sz w:val="20"/>
+              </w:rPr>
+              <w:t xml:space="default">5.409 (12.67)</w:t>
+            </w:r>
+          </w:p>
+        </w:tc>
+        <w:tc>
+          <w:tcPr>
+            <w:tcBorders>
+              <w:top w:val="single" w:space="0" w:color="D3D3D3"/>
+              <w:bottom w:val="single" w:space="0" w:color="D3D3D3"/>
+              <w:start w:val="single" w:space="0" w:color="D3D3D3"/>
+              <w:end w:val="single" w:space="0" w:color="D3D3D3"/>
+            </w:tcBorders>
+          </w:tcPr>
+          <w:p>
+            <w:pPr>
+              <w:spacing w:before="0" w:after="60"/>
+              <w:keepNext/>
+              <w:jc w:val="center"/>
+            </w:pPr>
+            <w:r>
+              <w:rPr>
+                <w:rFonts w:ascii="Calibri" w:hAnsi="Calibri"/>
+                <w:sz w:val="20"/>
+              </w:rPr>
+              <w:t xml:space="default">5.551 (13.01)</w:t>
+            </w:r>
+          </w:p>
+        </w:tc>
+        <w:tc>
+          <w:tcPr>
+            <w:tcBorders>
+              <w:top w:val="single" w:space="0" w:color="D3D3D3"/>
+              <w:bottom w:val="single" w:space="0" w:color="D3D3D3"/>
+              <w:start w:val="single" w:space="0" w:color="D3D3D3"/>
+              <w:end w:val="single" w:space="0" w:color="D3D3D3"/>
+            </w:tcBorders>
+          </w:tcPr>
+          <w:p>
+            <w:pPr>
+              <w:spacing w:before="0" w:after="60"/>
+              <w:keepNext/>
+              <w:jc w:val="center"/>
+            </w:pPr>
+            <w:r>
+              <w:rPr>
+                <w:rFonts w:ascii="Calibri" w:hAnsi="Calibri"/>
+                <w:sz w:val="20"/>
+              </w:rPr>
+              <w:t xml:space="default">12.953 (30.35)</w:t>
+            </w:r>
+          </w:p>
+        </w:tc>
+        <w:tc>
+          <w:tcPr>
+            <w:tcBorders>
+              <w:top w:val="single" w:space="0" w:color="D3D3D3"/>
+              <w:bottom w:val="single" w:space="0" w:color="D3D3D3"/>
+              <w:start w:val="single" w:space="0" w:color="D3D3D3"/>
+              <w:end w:val="single" w:space="0" w:color="D3D3D3"/>
+            </w:tcBorders>
+          </w:tcPr>
+          <w:p>
+            <w:pPr>
+              <w:spacing w:before="0" w:after="60"/>
+              <w:keepNext/>
+              <w:jc w:val="center"/>
+            </w:pPr>
+            <w:r>
+              <w:rPr>
+                <w:rFonts w:ascii="Calibri" w:hAnsi="Calibri"/>
+                <w:sz w:val="20"/>
+              </w:rPr>
+              <w:t xml:space="default">18.769 (43.97)</w:t>
             </w:r>
           </w:p>
         </w:tc>

</xml_diff>